<commit_message>
Move "Add layer" and "Resort layers" buttons to "Layers" frame
</commit_message>
<xml_diff>
--- a/documents/Manual.docx
+++ b/documents/Manual.docx
@@ -76,7 +76,7 @@
         </w:rPr>
         <w:drawing>
           <wp:inline distT="0" distB="0" distL="0" distR="0">
-            <wp:extent cx="5940425" cy="3094496"/>
+            <wp:extent cx="5525402" cy="3094496"/>
             <wp:effectExtent l="0" t="0" r="0" b="0"/>
             <wp:docPr id="1" name="Рисунок 41"/>
             <wp:cNvGraphicFramePr>
@@ -91,7 +91,7 @@
                       <a:picLocks noChangeAspect="1"/>
                       <a:extLst>
                         <a:ext uri="smNativeData">
-                          <sm:smNativeData xmlns="" xmlns:o="urn:schemas-microsoft-com:office:office" xmlns:v="urn:schemas-microsoft-com:vml" xmlns:w10="urn:schemas-microsoft-com:office:word" xmlns:w="http://schemas.openxmlformats.org/wordprocessingml/2006/main" xmlns:sm="smNativeData" val="SMDATA_13_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"/>
+                          <sm:smNativeData xmlns:sm="smNativeData" xmlns:w="http://schemas.openxmlformats.org/wordprocessingml/2006/main" xmlns:w10="urn:schemas-microsoft-com:office:word" xmlns:v="urn:schemas-microsoft-com:vml" xmlns:o="urn:schemas-microsoft-com:office:office" xmlns="" val="SMDATA_13_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"/>
                         </a:ext>
                       </a:extLst>
                     </pic:cNvPicPr>
@@ -111,7 +111,7 @@
                   <pic:spPr>
                     <a:xfrm>
                       <a:off x="0" y="0"/>
-                      <a:ext cx="5940425" cy="3094496"/>
+                      <a:ext cx="5525402" cy="3094496"/>
                     </a:xfrm>
                     <a:prstGeom prst="rect">
                       <a:avLst/>
@@ -199,8 +199,6 @@
           </w:rPr>
           <w:t>1. Формирование преформы</w:t>
         </w:r>
-        <w:bookmarkStart w:id="0" w:name="_GoBack"/>
-        <w:bookmarkEnd w:id="0"/>
         <w:r>
           <w:rPr>
             <w:rFonts w:ascii="Times New Roman" w:hAnsi="Times New Roman" w:cs="Times New Roman"/>
@@ -4460,9 +4458,9 @@
           <w:color w:val="auto"/>
         </w:rPr>
       </w:pPr>
-      <w:bookmarkStart w:id="1" w:name="_Toc1485175"/>
-      <w:bookmarkStart w:id="2" w:name="_Toc8236468"/>
-      <w:bookmarkEnd w:id="1"/>
+      <w:bookmarkStart w:id="0" w:name="_Toc1485175"/>
+      <w:bookmarkStart w:id="1" w:name="_Toc8236468"/>
+      <w:bookmarkEnd w:id="0"/>
       <w:r>
         <w:rPr>
           <w:rFonts w:ascii="Times New Roman" w:hAnsi="Times New Roman" w:cs="Times New Roman"/>
@@ -4479,7 +4477,7 @@
         </w:rPr>
         <w:t>преформы</w:t>
       </w:r>
-      <w:bookmarkEnd w:id="2"/>
+      <w:bookmarkEnd w:id="1"/>
       <w:proofErr w:type="spellEnd"/>
     </w:p>
     <w:p>
@@ -4525,7 +4523,7 @@
                       <a:picLocks noChangeAspect="1"/>
                       <a:extLst>
                         <a:ext uri="smNativeData">
-                          <sm:smNativeData xmlns="" xmlns:o="urn:schemas-microsoft-com:office:office" xmlns:v="urn:schemas-microsoft-com:vml" xmlns:w10="urn:schemas-microsoft-com:office:word" xmlns:w="http://schemas.openxmlformats.org/wordprocessingml/2006/main" xmlns:sm="smNativeData" val="SMDATA_13_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"/>
+                          <sm:smNativeData xmlns:sm="smNativeData" xmlns:w="http://schemas.openxmlformats.org/wordprocessingml/2006/main" xmlns:w10="urn:schemas-microsoft-com:office:word" xmlns:v="urn:schemas-microsoft-com:vml" xmlns:o="urn:schemas-microsoft-com:office:office" xmlns="" val="SMDATA_13_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"/>
                         </a:ext>
                       </a:extLst>
                     </pic:cNvPicPr>
@@ -4590,9 +4588,9 @@
           <w:szCs w:val="28"/>
         </w:rPr>
       </w:pPr>
-      <w:bookmarkStart w:id="3" w:name="_Toc1485176"/>
-      <w:bookmarkStart w:id="4" w:name="_Toc8236469"/>
-      <w:bookmarkEnd w:id="3"/>
+      <w:bookmarkStart w:id="2" w:name="_Toc1485176"/>
+      <w:bookmarkStart w:id="3" w:name="_Toc8236469"/>
+      <w:bookmarkEnd w:id="2"/>
       <w:r>
         <w:rPr>
           <w:rFonts w:ascii="Times New Roman" w:hAnsi="Times New Roman" w:cs="Times New Roman"/>
@@ -4603,7 +4601,7 @@
         </w:rPr>
         <w:t>1.1. Добавление слоя</w:t>
       </w:r>
-      <w:bookmarkEnd w:id="4"/>
+      <w:bookmarkEnd w:id="3"/>
     </w:p>
     <w:p>
       <w:pPr>
@@ -4673,7 +4671,7 @@
         </w:rPr>
         <w:drawing>
           <wp:inline distT="0" distB="0" distL="0" distR="0">
-            <wp:extent cx="3826343" cy="1257227"/>
+            <wp:extent cx="3826343" cy="1182066"/>
             <wp:effectExtent l="0" t="0" r="0" b="0"/>
             <wp:docPr id="3" name="Рисунок 42"/>
             <wp:cNvGraphicFramePr>
@@ -4688,7 +4686,7 @@
                       <a:picLocks noChangeAspect="1"/>
                       <a:extLst>
                         <a:ext uri="smNativeData">
-                          <sm:smNativeData xmlns="" xmlns:o="urn:schemas-microsoft-com:office:office" xmlns:v="urn:schemas-microsoft-com:vml" xmlns:w10="urn:schemas-microsoft-com:office:word" xmlns:w="http://schemas.openxmlformats.org/wordprocessingml/2006/main" xmlns:sm="smNativeData" val="SMDATA_13_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"/>
+                          <sm:smNativeData xmlns:sm="smNativeData" xmlns:w="http://schemas.openxmlformats.org/wordprocessingml/2006/main" xmlns:w10="urn:schemas-microsoft-com:office:word" xmlns:v="urn:schemas-microsoft-com:vml" xmlns:o="urn:schemas-microsoft-com:office:office" xmlns="" val="SMDATA_13_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"/>
                         </a:ext>
                       </a:extLst>
                     </pic:cNvPicPr>
@@ -4708,7 +4706,7 @@
                   <pic:spPr>
                     <a:xfrm>
                       <a:off x="0" y="0"/>
-                      <a:ext cx="3826343" cy="1257227"/>
+                      <a:ext cx="3826343" cy="1182066"/>
                     </a:xfrm>
                     <a:prstGeom prst="rect">
                       <a:avLst/>
@@ -4796,7 +4794,7 @@
                       <a:picLocks noChangeAspect="1"/>
                       <a:extLst>
                         <a:ext uri="smNativeData">
-                          <sm:smNativeData xmlns="" xmlns:o="urn:schemas-microsoft-com:office:office" xmlns:v="urn:schemas-microsoft-com:vml" xmlns:w10="urn:schemas-microsoft-com:office:word" xmlns:w="http://schemas.openxmlformats.org/wordprocessingml/2006/main" xmlns:sm="smNativeData" val="SMDATA_13_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"/>
+                          <sm:smNativeData xmlns:sm="smNativeData" xmlns:w="http://schemas.openxmlformats.org/wordprocessingml/2006/main" xmlns:w10="urn:schemas-microsoft-com:office:word" xmlns:v="urn:schemas-microsoft-com:vml" xmlns:o="urn:schemas-microsoft-com:office:office" xmlns="" val="SMDATA_13_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"/>
                         </a:ext>
                       </a:extLst>
                     </pic:cNvPicPr>
@@ -4878,9 +4876,9 @@
           <w:color w:val="auto"/>
         </w:rPr>
       </w:pPr>
-      <w:bookmarkStart w:id="5" w:name="_Toc1485177"/>
-      <w:bookmarkStart w:id="6" w:name="_Toc8236470"/>
-      <w:bookmarkEnd w:id="5"/>
+      <w:bookmarkStart w:id="4" w:name="_Toc1485177"/>
+      <w:bookmarkStart w:id="5" w:name="_Toc8236470"/>
+      <w:bookmarkEnd w:id="4"/>
       <w:r>
         <w:rPr>
           <w:rFonts w:ascii="Times New Roman" w:hAnsi="Times New Roman" w:cs="Times New Roman"/>
@@ -4889,7 +4887,7 @@
         </w:rPr>
         <w:t>1.1.1. Выбор материала слоя</w:t>
       </w:r>
-      <w:bookmarkEnd w:id="6"/>
+      <w:bookmarkEnd w:id="5"/>
     </w:p>
     <w:p>
       <w:pPr>
@@ -4948,7 +4946,7 @@
                       <a:picLocks noChangeAspect="1"/>
                       <a:extLst>
                         <a:ext uri="smNativeData">
-                          <sm:smNativeData xmlns="" xmlns:o="urn:schemas-microsoft-com:office:office" xmlns:v="urn:schemas-microsoft-com:vml" xmlns:w10="urn:schemas-microsoft-com:office:word" xmlns:w="http://schemas.openxmlformats.org/wordprocessingml/2006/main" xmlns:sm="smNativeData" val="SMDATA_13_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"/>
+                          <sm:smNativeData xmlns:sm="smNativeData" xmlns:w="http://schemas.openxmlformats.org/wordprocessingml/2006/main" xmlns:w10="urn:schemas-microsoft-com:office:word" xmlns:v="urn:schemas-microsoft-com:vml" xmlns:o="urn:schemas-microsoft-com:office:office" xmlns="" val="SMDATA_13_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"/>
                         </a:ext>
                       </a:extLst>
                     </pic:cNvPicPr>
@@ -5087,9 +5085,9 @@
           <w:color w:val="auto"/>
         </w:rPr>
       </w:pPr>
-      <w:bookmarkStart w:id="7" w:name="_Toc1485178"/>
-      <w:bookmarkStart w:id="8" w:name="_Toc8236471"/>
-      <w:bookmarkEnd w:id="7"/>
+      <w:bookmarkStart w:id="6" w:name="_Toc1485178"/>
+      <w:bookmarkStart w:id="7" w:name="_Toc8236471"/>
+      <w:bookmarkEnd w:id="6"/>
       <w:r>
         <w:rPr>
           <w:rFonts w:ascii="Times New Roman" w:hAnsi="Times New Roman" w:cs="Times New Roman"/>
@@ -5098,7 +5096,7 @@
         </w:rPr>
         <w:t>1.1.2. Задание формы слоя</w:t>
       </w:r>
-      <w:bookmarkEnd w:id="8"/>
+      <w:bookmarkEnd w:id="7"/>
     </w:p>
     <w:p>
       <w:pPr>
@@ -5188,7 +5186,7 @@
                       <a:picLocks noChangeAspect="1"/>
                       <a:extLst>
                         <a:ext uri="smNativeData">
-                          <sm:smNativeData xmlns="" xmlns:o="urn:schemas-microsoft-com:office:office" xmlns:v="urn:schemas-microsoft-com:vml" xmlns:w10="urn:schemas-microsoft-com:office:word" xmlns:w="http://schemas.openxmlformats.org/wordprocessingml/2006/main" xmlns:sm="smNativeData" val="SMDATA_13_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"/>
+                          <sm:smNativeData xmlns:sm="smNativeData" xmlns:w="http://schemas.openxmlformats.org/wordprocessingml/2006/main" xmlns:w10="urn:schemas-microsoft-com:office:word" xmlns:v="urn:schemas-microsoft-com:vml" xmlns:o="urn:schemas-microsoft-com:office:office" xmlns="" val="SMDATA_13_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"/>
                         </a:ext>
                       </a:extLst>
                     </pic:cNvPicPr>
@@ -5973,7 +5971,7 @@
                       <a:picLocks noChangeAspect="1"/>
                       <a:extLst>
                         <a:ext uri="smNativeData">
-                          <sm:smNativeData xmlns="" xmlns:o="urn:schemas-microsoft-com:office:office" xmlns:v="urn:schemas-microsoft-com:vml" xmlns:w10="urn:schemas-microsoft-com:office:word" xmlns:w="http://schemas.openxmlformats.org/wordprocessingml/2006/main" xmlns:sm="smNativeData" val="SMDATA_13_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"/>
+                          <sm:smNativeData xmlns:sm="smNativeData" xmlns:w="http://schemas.openxmlformats.org/wordprocessingml/2006/main" xmlns:w10="urn:schemas-microsoft-com:office:word" xmlns:v="urn:schemas-microsoft-com:vml" xmlns:o="urn:schemas-microsoft-com:office:office" xmlns="" val="SMDATA_13_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"/>
                         </a:ext>
                       </a:extLst>
                     </pic:cNvPicPr>
@@ -6151,9 +6149,9 @@
           <w:color w:val="auto"/>
         </w:rPr>
       </w:pPr>
-      <w:bookmarkStart w:id="9" w:name="_Toc1485179"/>
-      <w:bookmarkStart w:id="10" w:name="_Toc8236472"/>
-      <w:bookmarkEnd w:id="9"/>
+      <w:bookmarkStart w:id="8" w:name="_Toc1485179"/>
+      <w:bookmarkStart w:id="9" w:name="_Toc8236472"/>
+      <w:bookmarkEnd w:id="8"/>
       <w:r>
         <w:rPr>
           <w:rFonts w:ascii="Times New Roman" w:hAnsi="Times New Roman" w:cs="Times New Roman"/>
@@ -6162,7 +6160,7 @@
         </w:rPr>
         <w:t>1.1.3. Загрузка формы из файла</w:t>
       </w:r>
-      <w:bookmarkEnd w:id="10"/>
+      <w:bookmarkEnd w:id="9"/>
     </w:p>
     <w:p>
       <w:pPr>
@@ -6305,7 +6303,7 @@
                       <a:picLocks noChangeAspect="1"/>
                       <a:extLst>
                         <a:ext uri="smNativeData">
-                          <sm:smNativeData xmlns="" xmlns:o="urn:schemas-microsoft-com:office:office" xmlns:v="urn:schemas-microsoft-com:vml" xmlns:w10="urn:schemas-microsoft-com:office:word" xmlns:w="http://schemas.openxmlformats.org/wordprocessingml/2006/main" xmlns:sm="smNativeData" val="SMDATA_13_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"/>
+                          <sm:smNativeData xmlns:sm="smNativeData" xmlns:w="http://schemas.openxmlformats.org/wordprocessingml/2006/main" xmlns:w10="urn:schemas-microsoft-com:office:word" xmlns:v="urn:schemas-microsoft-com:vml" xmlns:o="urn:schemas-microsoft-com:office:office" xmlns="" val="SMDATA_13_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"/>
                         </a:ext>
                       </a:extLst>
                     </pic:cNvPicPr>
@@ -6360,9 +6358,9 @@
           <w:color w:val="auto"/>
         </w:rPr>
       </w:pPr>
-      <w:bookmarkStart w:id="11" w:name="_Toc1485180"/>
-      <w:bookmarkStart w:id="12" w:name="_Toc8236473"/>
-      <w:bookmarkEnd w:id="11"/>
+      <w:bookmarkStart w:id="10" w:name="_Toc1485180"/>
+      <w:bookmarkStart w:id="11" w:name="_Toc8236473"/>
+      <w:bookmarkEnd w:id="10"/>
       <w:r>
         <w:rPr>
           <w:rFonts w:ascii="Times New Roman" w:hAnsi="Times New Roman" w:cs="Times New Roman"/>
@@ -6371,7 +6369,7 @@
         </w:rPr>
         <w:t>1.1.4. Выбор цвета непропитанного слоя</w:t>
       </w:r>
-      <w:bookmarkEnd w:id="12"/>
+      <w:bookmarkEnd w:id="11"/>
     </w:p>
     <w:p>
       <w:pPr>
@@ -6399,7 +6397,7 @@
           <w:color w:val="auto"/>
         </w:rPr>
       </w:pPr>
-      <w:bookmarkStart w:id="13" w:name="_Toc8236474"/>
+      <w:bookmarkStart w:id="12" w:name="_Toc8236474"/>
       <w:r>
         <w:rPr>
           <w:rFonts w:ascii="Times New Roman" w:hAnsi="Times New Roman" w:cs="Times New Roman"/>
@@ -6408,7 +6406,7 @@
         </w:rPr>
         <w:t>1.1.5. Задание имени слоя</w:t>
       </w:r>
-      <w:bookmarkEnd w:id="13"/>
+      <w:bookmarkEnd w:id="12"/>
     </w:p>
     <w:p>
       <w:pPr>
@@ -6448,9 +6446,9 @@
           <w:color w:val="auto"/>
         </w:rPr>
       </w:pPr>
-      <w:bookmarkStart w:id="14" w:name="_Toc1485181"/>
-      <w:bookmarkStart w:id="15" w:name="_Toc8236475"/>
-      <w:bookmarkEnd w:id="14"/>
+      <w:bookmarkStart w:id="13" w:name="_Toc1485181"/>
+      <w:bookmarkStart w:id="14" w:name="_Toc8236475"/>
+      <w:bookmarkEnd w:id="13"/>
       <w:r>
         <w:rPr>
           <w:rFonts w:ascii="Times New Roman" w:hAnsi="Times New Roman" w:cs="Times New Roman"/>
@@ -6475,7 +6473,7 @@
         </w:rPr>
         <w:t>. Окончание создания слоя</w:t>
       </w:r>
-      <w:bookmarkEnd w:id="15"/>
+      <w:bookmarkEnd w:id="14"/>
     </w:p>
     <w:p>
       <w:pPr>
@@ -6536,7 +6534,7 @@
                       <a:picLocks noChangeAspect="1"/>
                       <a:extLst>
                         <a:ext uri="smNativeData">
-                          <sm:smNativeData xmlns="" xmlns:o="urn:schemas-microsoft-com:office:office" xmlns:v="urn:schemas-microsoft-com:vml" xmlns:w10="urn:schemas-microsoft-com:office:word" xmlns:w="http://schemas.openxmlformats.org/wordprocessingml/2006/main" xmlns:sm="smNativeData" val="SMDATA_13_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"/>
+                          <sm:smNativeData xmlns:sm="smNativeData" xmlns:w="http://schemas.openxmlformats.org/wordprocessingml/2006/main" xmlns:w10="urn:schemas-microsoft-com:office:word" xmlns:v="urn:schemas-microsoft-com:vml" xmlns:o="urn:schemas-microsoft-com:office:office" xmlns="" val="SMDATA_13_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"/>
                         </a:ext>
                       </a:extLst>
                     </pic:cNvPicPr>
@@ -6599,9 +6597,9 @@
           <w:szCs w:val="28"/>
         </w:rPr>
       </w:pPr>
-      <w:bookmarkStart w:id="16" w:name="_Toc1485182"/>
-      <w:bookmarkStart w:id="17" w:name="_Toc8236476"/>
-      <w:bookmarkEnd w:id="16"/>
+      <w:bookmarkStart w:id="15" w:name="_Toc1485182"/>
+      <w:bookmarkStart w:id="16" w:name="_Toc8236476"/>
+      <w:bookmarkEnd w:id="15"/>
       <w:r>
         <w:rPr>
           <w:rFonts w:ascii="Times New Roman" w:hAnsi="Times New Roman" w:cs="Times New Roman"/>
@@ -6612,7 +6610,7 @@
         </w:rPr>
         <w:t>1.2. Взаимодействие с добавленными слоями</w:t>
       </w:r>
-      <w:bookmarkEnd w:id="17"/>
+      <w:bookmarkEnd w:id="16"/>
     </w:p>
     <w:p>
       <w:pPr>
@@ -7023,7 +7021,7 @@
         </w:rPr>
         <w:drawing>
           <wp:inline distT="0" distB="0" distL="0" distR="0">
-            <wp:extent cx="4124408" cy="3301010"/>
+            <wp:extent cx="4041016" cy="3301010"/>
             <wp:effectExtent l="0" t="0" r="0" b="0"/>
             <wp:docPr id="10" name="Рисунок 44"/>
             <wp:cNvGraphicFramePr>
@@ -7038,7 +7036,7 @@
                       <a:picLocks noChangeAspect="1"/>
                       <a:extLst>
                         <a:ext uri="smNativeData">
-                          <sm:smNativeData xmlns="" xmlns:o="urn:schemas-microsoft-com:office:office" xmlns:v="urn:schemas-microsoft-com:vml" xmlns:w10="urn:schemas-microsoft-com:office:word" xmlns:w="http://schemas.openxmlformats.org/wordprocessingml/2006/main" xmlns:sm="smNativeData" val="SMDATA_13_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"/>
+                          <sm:smNativeData xmlns:sm="smNativeData" xmlns:w="http://schemas.openxmlformats.org/wordprocessingml/2006/main" xmlns:w10="urn:schemas-microsoft-com:office:word" xmlns:v="urn:schemas-microsoft-com:vml" xmlns:o="urn:schemas-microsoft-com:office:office" xmlns="" val="SMDATA_13_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"/>
                         </a:ext>
                       </a:extLst>
                     </pic:cNvPicPr>
@@ -7058,7 +7056,7 @@
                   <pic:spPr>
                     <a:xfrm>
                       <a:off x="0" y="0"/>
-                      <a:ext cx="4124408" cy="3301010"/>
+                      <a:ext cx="4041016" cy="3301010"/>
                     </a:xfrm>
                     <a:prstGeom prst="rect">
                       <a:avLst/>
@@ -7107,9 +7105,9 @@
           <w:szCs w:val="28"/>
         </w:rPr>
       </w:pPr>
-      <w:bookmarkStart w:id="18" w:name="_Toc1485183"/>
-      <w:bookmarkStart w:id="19" w:name="_Toc8236477"/>
-      <w:bookmarkEnd w:id="18"/>
+      <w:bookmarkStart w:id="17" w:name="_Toc1485183"/>
+      <w:bookmarkStart w:id="18" w:name="_Toc8236477"/>
+      <w:bookmarkEnd w:id="17"/>
       <w:r>
         <w:rPr>
           <w:rFonts w:ascii="Times New Roman" w:hAnsi="Times New Roman" w:cs="Times New Roman"/>
@@ -7120,7 +7118,7 @@
         </w:rPr>
         <w:t>1.3. Включение и отключение слоя для расчётов</w:t>
       </w:r>
-      <w:bookmarkEnd w:id="19"/>
+      <w:bookmarkEnd w:id="18"/>
     </w:p>
     <w:p>
       <w:pPr>
@@ -7216,9 +7214,9 @@
           <w:szCs w:val="28"/>
         </w:rPr>
       </w:pPr>
-      <w:bookmarkStart w:id="20" w:name="_Toc1485184"/>
-      <w:bookmarkStart w:id="21" w:name="_Toc8236478"/>
-      <w:bookmarkEnd w:id="20"/>
+      <w:bookmarkStart w:id="19" w:name="_Toc1485184"/>
+      <w:bookmarkStart w:id="20" w:name="_Toc8236478"/>
+      <w:bookmarkEnd w:id="19"/>
       <w:r>
         <w:rPr>
           <w:rFonts w:ascii="Times New Roman" w:hAnsi="Times New Roman" w:cs="Times New Roman"/>
@@ -7229,7 +7227,7 @@
         </w:rPr>
         <w:t>1.4. Включение и отключение визуализации слоя</w:t>
       </w:r>
-      <w:bookmarkEnd w:id="21"/>
+      <w:bookmarkEnd w:id="20"/>
     </w:p>
     <w:p>
       <w:pPr>
@@ -7271,9 +7269,9 @@
           <w:szCs w:val="28"/>
         </w:rPr>
       </w:pPr>
-      <w:bookmarkStart w:id="22" w:name="_Toc1485185"/>
-      <w:bookmarkStart w:id="23" w:name="_Toc8236479"/>
-      <w:bookmarkEnd w:id="22"/>
+      <w:bookmarkStart w:id="21" w:name="_Toc1485185"/>
+      <w:bookmarkStart w:id="22" w:name="_Toc8236479"/>
+      <w:bookmarkEnd w:id="21"/>
       <w:r>
         <w:rPr>
           <w:rFonts w:ascii="Times New Roman" w:hAnsi="Times New Roman" w:cs="Times New Roman"/>
@@ -7305,7 +7303,7 @@
         </w:rPr>
         <w:t>. Изменение материала слоя</w:t>
       </w:r>
-      <w:bookmarkEnd w:id="23"/>
+      <w:bookmarkEnd w:id="22"/>
     </w:p>
     <w:p>
       <w:pPr>
@@ -7376,9 +7374,9 @@
           <w:szCs w:val="28"/>
         </w:rPr>
       </w:pPr>
-      <w:bookmarkStart w:id="24" w:name="_Toc1485186"/>
-      <w:bookmarkStart w:id="25" w:name="_Toc8236480"/>
-      <w:bookmarkEnd w:id="24"/>
+      <w:bookmarkStart w:id="23" w:name="_Toc1485186"/>
+      <w:bookmarkStart w:id="24" w:name="_Toc8236480"/>
+      <w:bookmarkEnd w:id="23"/>
       <w:r>
         <w:rPr>
           <w:rFonts w:ascii="Times New Roman" w:hAnsi="Times New Roman" w:cs="Times New Roman"/>
@@ -7409,7 +7407,7 @@
         </w:rPr>
         <w:t>. Удаление слоя</w:t>
       </w:r>
-      <w:bookmarkEnd w:id="25"/>
+      <w:bookmarkEnd w:id="24"/>
     </w:p>
     <w:p>
       <w:pPr>
@@ -7480,7 +7478,7 @@
                       <a:picLocks noChangeAspect="1"/>
                       <a:extLst>
                         <a:ext uri="smNativeData">
-                          <sm:smNativeData xmlns="" xmlns:o="urn:schemas-microsoft-com:office:office" xmlns:v="urn:schemas-microsoft-com:vml" xmlns:w10="urn:schemas-microsoft-com:office:word" xmlns:w="http://schemas.openxmlformats.org/wordprocessingml/2006/main" xmlns:sm="smNativeData" val="SMDATA_13_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"/>
+                          <sm:smNativeData xmlns:sm="smNativeData" xmlns:w="http://schemas.openxmlformats.org/wordprocessingml/2006/main" xmlns:w10="urn:schemas-microsoft-com:office:word" xmlns:v="urn:schemas-microsoft-com:vml" xmlns:o="urn:schemas-microsoft-com:office:office" xmlns="" val="SMDATA_13_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"/>
                         </a:ext>
                       </a:extLst>
                     </pic:cNvPicPr>
@@ -7597,7 +7595,7 @@
           <w:szCs w:val="28"/>
         </w:rPr>
       </w:pPr>
-      <w:bookmarkStart w:id="26" w:name="_Toc8236481"/>
+      <w:bookmarkStart w:id="25" w:name="_Toc8236481"/>
       <w:r>
         <w:rPr>
           <w:rFonts w:ascii="Times New Roman" w:hAnsi="Times New Roman" w:cs="Times New Roman"/>
@@ -7608,7 +7606,7 @@
         </w:rPr>
         <w:t>1.7. Дублирование слоя</w:t>
       </w:r>
-      <w:bookmarkEnd w:id="26"/>
+      <w:bookmarkEnd w:id="25"/>
     </w:p>
     <w:p>
       <w:pPr>
@@ -7656,7 +7654,7 @@
           <w:szCs w:val="28"/>
         </w:rPr>
       </w:pPr>
-      <w:bookmarkStart w:id="27" w:name="_Toc8236482"/>
+      <w:bookmarkStart w:id="26" w:name="_Toc8236482"/>
       <w:r>
         <w:rPr>
           <w:rFonts w:ascii="Times New Roman" w:hAnsi="Times New Roman" w:cs="Times New Roman"/>
@@ -7667,7 +7665,7 @@
         </w:rPr>
         <w:t>1.8. Редактирование слоя</w:t>
       </w:r>
-      <w:bookmarkEnd w:id="27"/>
+      <w:bookmarkEnd w:id="26"/>
     </w:p>
     <w:p>
       <w:pPr>
@@ -7830,7 +7828,7 @@
           <w:szCs w:val="28"/>
         </w:rPr>
       </w:pPr>
-      <w:bookmarkStart w:id="28" w:name="_Toc8236483"/>
+      <w:bookmarkStart w:id="27" w:name="_Toc8236483"/>
       <w:r>
         <w:rPr>
           <w:rFonts w:ascii="Times New Roman" w:hAnsi="Times New Roman" w:cs="Times New Roman"/>
@@ -7881,26 +7879,34 @@
         </w:rPr>
         <w:t xml:space="preserve"> слоёв по вертикальной оси</w:t>
       </w:r>
+      <w:bookmarkEnd w:id="27"/>
+    </w:p>
+    <w:p>
+      <w:pPr>
+        <w:jc w:val="both"/>
+        <w:rPr>
+          <w:rFonts w:ascii="Times New Roman" w:hAnsi="Times New Roman" w:cs="Times New Roman"/>
+        </w:rPr>
+      </w:pPr>
+      <w:r>
+        <w:rPr>
+          <w:rFonts w:ascii="Times New Roman" w:hAnsi="Times New Roman" w:cs="Times New Roman"/>
+        </w:rPr>
+        <w:tab/>
+      </w:r>
+      <w:r>
+        <w:rPr>
+          <w:rFonts w:ascii="Times New Roman" w:hAnsi="Times New Roman" w:cs="Times New Roman"/>
+        </w:rPr>
+        <w:t>Для перемещения выбранный слой можно переместить вверх</w:t>
+      </w:r>
+      <w:bookmarkStart w:id="28" w:name="_GoBack"/>
       <w:bookmarkEnd w:id="28"/>
-    </w:p>
-    <w:p>
-      <w:pPr>
-        <w:jc w:val="both"/>
-        <w:rPr>
-          <w:rFonts w:ascii="Times New Roman" w:hAnsi="Times New Roman" w:cs="Times New Roman"/>
-        </w:rPr>
-      </w:pPr>
-      <w:r>
-        <w:rPr>
-          <w:rFonts w:ascii="Times New Roman" w:hAnsi="Times New Roman" w:cs="Times New Roman"/>
-        </w:rPr>
-        <w:tab/>
-      </w:r>
-      <w:r>
-        <w:rPr>
-          <w:rFonts w:ascii="Times New Roman" w:hAnsi="Times New Roman" w:cs="Times New Roman"/>
-        </w:rPr>
-        <w:t>Для перемещения выбранный слой можно переместить вверх или вниз по вертикальной оси при помощи нажатия на клавиши со стрелками, указывающими направление вверх или вниз (рис. 1.10).</w:t>
+      <w:r>
+        <w:rPr>
+          <w:rFonts w:ascii="Times New Roman" w:hAnsi="Times New Roman" w:cs="Times New Roman"/>
+        </w:rPr>
+        <w:t xml:space="preserve"> или вниз по вертикальной оси при помощи нажатия на клавиши со стрелками, указывающими направление вверх или вниз (рис. 1.10).</w:t>
       </w:r>
     </w:p>
     <w:p>
@@ -8218,7 +8224,7 @@
                       <a:picLocks noChangeAspect="1"/>
                       <a:extLst>
                         <a:ext uri="smNativeData">
-                          <sm:smNativeData xmlns="" xmlns:o="urn:schemas-microsoft-com:office:office" xmlns:v="urn:schemas-microsoft-com:vml" xmlns:w10="urn:schemas-microsoft-com:office:word" xmlns:w="http://schemas.openxmlformats.org/wordprocessingml/2006/main" xmlns:sm="smNativeData" val="SMDATA_13_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"/>
+                          <sm:smNativeData xmlns:sm="smNativeData" xmlns:w="http://schemas.openxmlformats.org/wordprocessingml/2006/main" xmlns:w10="urn:schemas-microsoft-com:office:word" xmlns:v="urn:schemas-microsoft-com:vml" xmlns:o="urn:schemas-microsoft-com:office:office" xmlns="" val="SMDATA_13_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"/>
                         </a:ext>
                       </a:extLst>
                     </pic:cNvPicPr>
@@ -8314,7 +8320,7 @@
                       <a:picLocks noChangeAspect="1"/>
                       <a:extLst>
                         <a:ext uri="smNativeData">
-                          <sm:smNativeData xmlns="" xmlns:o="urn:schemas-microsoft-com:office:office" xmlns:v="urn:schemas-microsoft-com:vml" xmlns:w10="urn:schemas-microsoft-com:office:word" xmlns:w="http://schemas.openxmlformats.org/wordprocessingml/2006/main" xmlns:sm="smNativeData" val="SMDATA_13_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"/>
+                          <sm:smNativeData xmlns:sm="smNativeData" xmlns:w="http://schemas.openxmlformats.org/wordprocessingml/2006/main" xmlns:w10="urn:schemas-microsoft-com:office:word" xmlns:v="urn:schemas-microsoft-com:vml" xmlns:o="urn:schemas-microsoft-com:office:office" xmlns="" val="SMDATA_13_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"/>
                         </a:ext>
                       </a:extLst>
                     </pic:cNvPicPr>
@@ -8590,7 +8596,7 @@
                       <a:picLocks noChangeAspect="1"/>
                       <a:extLst>
                         <a:ext uri="smNativeData">
-                          <sm:smNativeData xmlns="" xmlns:o="urn:schemas-microsoft-com:office:office" xmlns:v="urn:schemas-microsoft-com:vml" xmlns:w10="urn:schemas-microsoft-com:office:word" xmlns:w="http://schemas.openxmlformats.org/wordprocessingml/2006/main" xmlns:sm="smNativeData" val="SMDATA_13_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"/>
+                          <sm:smNativeData xmlns:sm="smNativeData" xmlns:w="http://schemas.openxmlformats.org/wordprocessingml/2006/main" xmlns:w10="urn:schemas-microsoft-com:office:word" xmlns:v="urn:schemas-microsoft-com:vml" xmlns:o="urn:schemas-microsoft-com:office:office" xmlns="" val="SMDATA_13_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"/>
                         </a:ext>
                       </a:extLst>
                     </pic:cNvPicPr>
@@ -8851,7 +8857,7 @@
                       <a:picLocks noChangeAspect="1"/>
                       <a:extLst>
                         <a:ext uri="smNativeData">
-                          <sm:smNativeData xmlns="" xmlns:o="urn:schemas-microsoft-com:office:office" xmlns:v="urn:schemas-microsoft-com:vml" xmlns:w10="urn:schemas-microsoft-com:office:word" xmlns:w="http://schemas.openxmlformats.org/wordprocessingml/2006/main" xmlns:sm="smNativeData" val="SMDATA_13_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"/>
+                          <sm:smNativeData xmlns:sm="smNativeData" xmlns:w="http://schemas.openxmlformats.org/wordprocessingml/2006/main" xmlns:w10="urn:schemas-microsoft-com:office:word" xmlns:v="urn:schemas-microsoft-com:vml" xmlns:o="urn:schemas-microsoft-com:office:office" xmlns="" val="SMDATA_13_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"/>
                         </a:ext>
                       </a:extLst>
                     </pic:cNvPicPr>
@@ -9116,7 +9122,7 @@
                       <a:picLocks noChangeAspect="1"/>
                       <a:extLst>
                         <a:ext uri="smNativeData">
-                          <sm:smNativeData xmlns="" xmlns:o="urn:schemas-microsoft-com:office:office" xmlns:v="urn:schemas-microsoft-com:vml" xmlns:w10="urn:schemas-microsoft-com:office:word" xmlns:w="http://schemas.openxmlformats.org/wordprocessingml/2006/main" xmlns:sm="smNativeData" val="SMDATA_13_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"/>
+                          <sm:smNativeData xmlns:sm="smNativeData" xmlns:w="http://schemas.openxmlformats.org/wordprocessingml/2006/main" xmlns:w10="urn:schemas-microsoft-com:office:word" xmlns:v="urn:schemas-microsoft-com:vml" xmlns:o="urn:schemas-microsoft-com:office:office" xmlns="" val="SMDATA_13_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"/>
                         </a:ext>
                       </a:extLst>
                     </pic:cNvPicPr>
@@ -9209,7 +9215,7 @@
                       <a:picLocks noChangeAspect="1"/>
                       <a:extLst>
                         <a:ext uri="smNativeData">
-                          <sm:smNativeData xmlns="" xmlns:o="urn:schemas-microsoft-com:office:office" xmlns:v="urn:schemas-microsoft-com:vml" xmlns:w10="urn:schemas-microsoft-com:office:word" xmlns:w="http://schemas.openxmlformats.org/wordprocessingml/2006/main" xmlns:sm="smNativeData" val="SMDATA_13_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"/>
+                          <sm:smNativeData xmlns:sm="smNativeData" xmlns:w="http://schemas.openxmlformats.org/wordprocessingml/2006/main" xmlns:w10="urn:schemas-microsoft-com:office:word" xmlns:v="urn:schemas-microsoft-com:vml" xmlns:o="urn:schemas-microsoft-com:office:office" xmlns="" val="SMDATA_13_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"/>
                         </a:ext>
                       </a:extLst>
                     </pic:cNvPicPr>
@@ -9376,7 +9382,7 @@
                       <a:picLocks noChangeAspect="1"/>
                       <a:extLst>
                         <a:ext uri="smNativeData">
-                          <sm:smNativeData xmlns="" xmlns:o="urn:schemas-microsoft-com:office:office" xmlns:v="urn:schemas-microsoft-com:vml" xmlns:w10="urn:schemas-microsoft-com:office:word" xmlns:w="http://schemas.openxmlformats.org/wordprocessingml/2006/main" xmlns:sm="smNativeData" val="SMDATA_13_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"/>
+                          <sm:smNativeData xmlns:sm="smNativeData" xmlns:w="http://schemas.openxmlformats.org/wordprocessingml/2006/main" xmlns:w10="urn:schemas-microsoft-com:office:word" xmlns:v="urn:schemas-microsoft-com:vml" xmlns:o="urn:schemas-microsoft-com:office:office" xmlns="" val="SMDATA_13_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"/>
                         </a:ext>
                       </a:extLst>
                     </pic:cNvPicPr>
@@ -9874,7 +9880,7 @@
                       <a:picLocks noChangeAspect="1"/>
                       <a:extLst>
                         <a:ext uri="smNativeData">
-                          <sm:smNativeData xmlns="" xmlns:o="urn:schemas-microsoft-com:office:office" xmlns:v="urn:schemas-microsoft-com:vml" xmlns:w10="urn:schemas-microsoft-com:office:word" xmlns:w="http://schemas.openxmlformats.org/wordprocessingml/2006/main" xmlns:sm="smNativeData" val="SMDATA_13_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"/>
+                          <sm:smNativeData xmlns:sm="smNativeData" xmlns:w="http://schemas.openxmlformats.org/wordprocessingml/2006/main" xmlns:w10="urn:schemas-microsoft-com:office:word" xmlns:v="urn:schemas-microsoft-com:vml" xmlns:o="urn:schemas-microsoft-com:office:office" xmlns="" val="SMDATA_13_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"/>
                         </a:ext>
                       </a:extLst>
                     </pic:cNvPicPr>
@@ -9973,7 +9979,7 @@
                     <pic:cNvPicPr>
                       <a:extLst>
                         <a:ext uri="smNativeData">
-                          <sm:smNativeData xmlns="" xmlns:o="urn:schemas-microsoft-com:office:office" xmlns:v="urn:schemas-microsoft-com:vml" xmlns:w10="urn:schemas-microsoft-com:office:word" xmlns:w="http://schemas.openxmlformats.org/wordprocessingml/2006/main" xmlns:sm="smNativeData" val="SMDATA_13_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"/>
+                          <sm:smNativeData xmlns:sm="smNativeData" xmlns:w="http://schemas.openxmlformats.org/wordprocessingml/2006/main" xmlns:w10="urn:schemas-microsoft-com:office:word" xmlns:v="urn:schemas-microsoft-com:vml" xmlns:o="urn:schemas-microsoft-com:office:office" xmlns="" val="SMDATA_13_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"/>
                         </a:ext>
                       </a:extLst>
                     </pic:cNvPicPr>
@@ -10035,7 +10041,7 @@
                     <pic:cNvPicPr>
                       <a:extLst>
                         <a:ext uri="smNativeData">
-                          <sm:smNativeData xmlns="" xmlns:o="urn:schemas-microsoft-com:office:office" xmlns:v="urn:schemas-microsoft-com:vml" xmlns:w10="urn:schemas-microsoft-com:office:word" xmlns:w="http://schemas.openxmlformats.org/wordprocessingml/2006/main" xmlns:sm="smNativeData" val="SMDATA_13_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"/>
+                          <sm:smNativeData xmlns:sm="smNativeData" xmlns:w="http://schemas.openxmlformats.org/wordprocessingml/2006/main" xmlns:w10="urn:schemas-microsoft-com:office:word" xmlns:v="urn:schemas-microsoft-com:vml" xmlns:o="urn:schemas-microsoft-com:office:office" xmlns="" val="SMDATA_13_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"/>
                         </a:ext>
                       </a:extLst>
                     </pic:cNvPicPr>
@@ -10097,7 +10103,7 @@
                     <pic:cNvPicPr>
                       <a:extLst>
                         <a:ext uri="smNativeData">
-                          <sm:smNativeData xmlns="" xmlns:o="urn:schemas-microsoft-com:office:office" xmlns:v="urn:schemas-microsoft-com:vml" xmlns:w10="urn:schemas-microsoft-com:office:word" xmlns:w="http://schemas.openxmlformats.org/wordprocessingml/2006/main" xmlns:sm="smNativeData" val="SMDATA_13_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"/>
+                          <sm:smNativeData xmlns:sm="smNativeData" xmlns:w="http://schemas.openxmlformats.org/wordprocessingml/2006/main" xmlns:w10="urn:schemas-microsoft-com:office:word" xmlns:v="urn:schemas-microsoft-com:vml" xmlns:o="urn:schemas-microsoft-com:office:office" xmlns="" val="SMDATA_13_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"/>
                         </a:ext>
                       </a:extLst>
                     </pic:cNvPicPr>
@@ -10159,7 +10165,7 @@
                     <pic:cNvPicPr>
                       <a:extLst>
                         <a:ext uri="smNativeData">
-                          <sm:smNativeData xmlns="" xmlns:o="urn:schemas-microsoft-com:office:office" xmlns:v="urn:schemas-microsoft-com:vml" xmlns:w10="urn:schemas-microsoft-com:office:word" xmlns:w="http://schemas.openxmlformats.org/wordprocessingml/2006/main" xmlns:sm="smNativeData" val="SMDATA_13_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"/>
+                          <sm:smNativeData xmlns:sm="smNativeData" xmlns:w="http://schemas.openxmlformats.org/wordprocessingml/2006/main" xmlns:w10="urn:schemas-microsoft-com:office:word" xmlns:v="urn:schemas-microsoft-com:vml" xmlns:o="urn:schemas-microsoft-com:office:office" xmlns="" val="SMDATA_13_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"/>
                         </a:ext>
                       </a:extLst>
                     </pic:cNvPicPr>
@@ -10221,7 +10227,7 @@
                     <pic:cNvPicPr>
                       <a:extLst>
                         <a:ext uri="smNativeData">
-                          <sm:smNativeData xmlns="" xmlns:o="urn:schemas-microsoft-com:office:office" xmlns:v="urn:schemas-microsoft-com:vml" xmlns:w10="urn:schemas-microsoft-com:office:word" xmlns:w="http://schemas.openxmlformats.org/wordprocessingml/2006/main" xmlns:sm="smNativeData" val="SMDATA_13_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"/>
+                          <sm:smNativeData xmlns:sm="smNativeData" xmlns:w="http://schemas.openxmlformats.org/wordprocessingml/2006/main" xmlns:w10="urn:schemas-microsoft-com:office:word" xmlns:v="urn:schemas-microsoft-com:vml" xmlns:o="urn:schemas-microsoft-com:office:office" xmlns="" val="SMDATA_13_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"/>
                         </a:ext>
                       </a:extLst>
                     </pic:cNvPicPr>
@@ -10283,7 +10289,7 @@
                     <pic:cNvPicPr>
                       <a:extLst>
                         <a:ext uri="smNativeData">
-                          <sm:smNativeData xmlns="" xmlns:o="urn:schemas-microsoft-com:office:office" xmlns:v="urn:schemas-microsoft-com:vml" xmlns:w10="urn:schemas-microsoft-com:office:word" xmlns:w="http://schemas.openxmlformats.org/wordprocessingml/2006/main" xmlns:sm="smNativeData" val="SMDATA_13_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"/>
+                          <sm:smNativeData xmlns:sm="smNativeData" xmlns:w="http://schemas.openxmlformats.org/wordprocessingml/2006/main" xmlns:w10="urn:schemas-microsoft-com:office:word" xmlns:v="urn:schemas-microsoft-com:vml" xmlns:o="urn:schemas-microsoft-com:office:office" xmlns="" val="SMDATA_13_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"/>
                         </a:ext>
                       </a:extLst>
                     </pic:cNvPicPr>
@@ -10348,7 +10354,7 @@
                       <a:picLocks noChangeAspect="1"/>
                       <a:extLst>
                         <a:ext uri="smNativeData">
-                          <sm:smNativeData xmlns="" xmlns:o="urn:schemas-microsoft-com:office:office" xmlns:v="urn:schemas-microsoft-com:vml" xmlns:w10="urn:schemas-microsoft-com:office:word" xmlns:w="http://schemas.openxmlformats.org/wordprocessingml/2006/main" xmlns:sm="smNativeData" val="SMDATA_13_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"/>
+                          <sm:smNativeData xmlns:sm="smNativeData" xmlns:w="http://schemas.openxmlformats.org/wordprocessingml/2006/main" xmlns:w10="urn:schemas-microsoft-com:office:word" xmlns:v="urn:schemas-microsoft-com:vml" xmlns:o="urn:schemas-microsoft-com:office:office" xmlns="" val="SMDATA_13_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"/>
                         </a:ext>
                       </a:extLst>
                     </pic:cNvPicPr>
@@ -10413,7 +10419,7 @@
                       <a:picLocks noChangeAspect="1"/>
                       <a:extLst>
                         <a:ext uri="smNativeData">
-                          <sm:smNativeData xmlns="" xmlns:o="urn:schemas-microsoft-com:office:office" xmlns:v="urn:schemas-microsoft-com:vml" xmlns:w10="urn:schemas-microsoft-com:office:word" xmlns:w="http://schemas.openxmlformats.org/wordprocessingml/2006/main" xmlns:sm="smNativeData" val="SMDATA_13_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"/>
+                          <sm:smNativeData xmlns:sm="smNativeData" xmlns:w="http://schemas.openxmlformats.org/wordprocessingml/2006/main" xmlns:w10="urn:schemas-microsoft-com:office:word" xmlns:v="urn:schemas-microsoft-com:vml" xmlns:o="urn:schemas-microsoft-com:office:office" xmlns="" val="SMDATA_13_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"/>
                         </a:ext>
                       </a:extLst>
                     </pic:cNvPicPr>
@@ -10478,7 +10484,7 @@
                       <a:picLocks noChangeAspect="1"/>
                       <a:extLst>
                         <a:ext uri="smNativeData">
-                          <sm:smNativeData xmlns="" xmlns:o="urn:schemas-microsoft-com:office:office" xmlns:v="urn:schemas-microsoft-com:vml" xmlns:w10="urn:schemas-microsoft-com:office:word" xmlns:w="http://schemas.openxmlformats.org/wordprocessingml/2006/main" xmlns:sm="smNativeData" val="SMDATA_13_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"/>
+                          <sm:smNativeData xmlns:sm="smNativeData" xmlns:w="http://schemas.openxmlformats.org/wordprocessingml/2006/main" xmlns:w10="urn:schemas-microsoft-com:office:word" xmlns:v="urn:schemas-microsoft-com:vml" xmlns:o="urn:schemas-microsoft-com:office:office" xmlns="" val="SMDATA_13_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"/>
                         </a:ext>
                       </a:extLst>
                     </pic:cNvPicPr>
@@ -10540,7 +10546,7 @@
                     <pic:cNvPicPr>
                       <a:extLst>
                         <a:ext uri="smNativeData">
-                          <sm:smNativeData xmlns="" xmlns:o="urn:schemas-microsoft-com:office:office" xmlns:v="urn:schemas-microsoft-com:vml" xmlns:w10="urn:schemas-microsoft-com:office:word" xmlns:w="http://schemas.openxmlformats.org/wordprocessingml/2006/main" xmlns:sm="smNativeData" val="SMDATA_13_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"/>
+                          <sm:smNativeData xmlns:sm="smNativeData" xmlns:w="http://schemas.openxmlformats.org/wordprocessingml/2006/main" xmlns:w10="urn:schemas-microsoft-com:office:word" xmlns:v="urn:schemas-microsoft-com:vml" xmlns:o="urn:schemas-microsoft-com:office:office" xmlns="" val="SMDATA_13_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"/>
                         </a:ext>
                       </a:extLst>
                     </pic:cNvPicPr>
@@ -10605,7 +10611,7 @@
                       <a:picLocks noChangeAspect="1"/>
                       <a:extLst>
                         <a:ext uri="smNativeData">
-                          <sm:smNativeData xmlns="" xmlns:o="urn:schemas-microsoft-com:office:office" xmlns:v="urn:schemas-microsoft-com:vml" xmlns:w10="urn:schemas-microsoft-com:office:word" xmlns:w="http://schemas.openxmlformats.org/wordprocessingml/2006/main" xmlns:sm="smNativeData" val="SMDATA_13_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"/>
+                          <sm:smNativeData xmlns:sm="smNativeData" xmlns:w="http://schemas.openxmlformats.org/wordprocessingml/2006/main" xmlns:w10="urn:schemas-microsoft-com:office:word" xmlns:v="urn:schemas-microsoft-com:vml" xmlns:o="urn:schemas-microsoft-com:office:office" xmlns="" val="SMDATA_13_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"/>
                         </a:ext>
                       </a:extLst>
                     </pic:cNvPicPr>
@@ -10707,7 +10713,7 @@
                       <a:picLocks noChangeAspect="1"/>
                       <a:extLst>
                         <a:ext uri="smNativeData">
-                          <sm:smNativeData xmlns="" xmlns:o="urn:schemas-microsoft-com:office:office" xmlns:v="urn:schemas-microsoft-com:vml" xmlns:w10="urn:schemas-microsoft-com:office:word" xmlns:w="http://schemas.openxmlformats.org/wordprocessingml/2006/main" xmlns:sm="smNativeData" val="SMDATA_13_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"/>
+                          <sm:smNativeData xmlns:sm="smNativeData" xmlns:w="http://schemas.openxmlformats.org/wordprocessingml/2006/main" xmlns:w10="urn:schemas-microsoft-com:office:word" xmlns:v="urn:schemas-microsoft-com:vml" xmlns:o="urn:schemas-microsoft-com:office:office" xmlns="" val="SMDATA_13_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"/>
                         </a:ext>
                       </a:extLst>
                     </pic:cNvPicPr>
@@ -10815,7 +10821,7 @@
                       <a:picLocks noChangeAspect="1"/>
                       <a:extLst>
                         <a:ext uri="smNativeData">
-                          <sm:smNativeData xmlns="" xmlns:o="urn:schemas-microsoft-com:office:office" xmlns:v="urn:schemas-microsoft-com:vml" xmlns:w10="urn:schemas-microsoft-com:office:word" xmlns:w="http://schemas.openxmlformats.org/wordprocessingml/2006/main" xmlns:sm="smNativeData" val="SMDATA_13_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"/>
+                          <sm:smNativeData xmlns:sm="smNativeData" xmlns:w="http://schemas.openxmlformats.org/wordprocessingml/2006/main" xmlns:w10="urn:schemas-microsoft-com:office:word" xmlns:v="urn:schemas-microsoft-com:vml" xmlns:o="urn:schemas-microsoft-com:office:office" xmlns="" val="SMDATA_13_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"/>
                         </a:ext>
                       </a:extLst>
                     </pic:cNvPicPr>
@@ -10936,7 +10942,7 @@
                       <a:picLocks noChangeAspect="1"/>
                       <a:extLst>
                         <a:ext uri="smNativeData">
-                          <sm:smNativeData xmlns="" xmlns:o="urn:schemas-microsoft-com:office:office" xmlns:v="urn:schemas-microsoft-com:vml" xmlns:w10="urn:schemas-microsoft-com:office:word" xmlns:w="http://schemas.openxmlformats.org/wordprocessingml/2006/main" xmlns:sm="smNativeData" val="SMDATA_13_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"/>
+                          <sm:smNativeData xmlns:sm="smNativeData" xmlns:w="http://schemas.openxmlformats.org/wordprocessingml/2006/main" xmlns:w10="urn:schemas-microsoft-com:office:word" xmlns:v="urn:schemas-microsoft-com:vml" xmlns:o="urn:schemas-microsoft-com:office:office" xmlns="" val="SMDATA_13_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"/>
                         </a:ext>
                       </a:extLst>
                     </pic:cNvPicPr>
@@ -11010,7 +11016,7 @@
                       <a:picLocks noChangeAspect="1"/>
                       <a:extLst>
                         <a:ext uri="smNativeData">
-                          <sm:smNativeData xmlns="" xmlns:o="urn:schemas-microsoft-com:office:office" xmlns:v="urn:schemas-microsoft-com:vml" xmlns:w10="urn:schemas-microsoft-com:office:word" xmlns:w="http://schemas.openxmlformats.org/wordprocessingml/2006/main" xmlns:sm="smNativeData" val="SMDATA_13_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"/>
+                          <sm:smNativeData xmlns:sm="smNativeData" xmlns:w="http://schemas.openxmlformats.org/wordprocessingml/2006/main" xmlns:w10="urn:schemas-microsoft-com:office:word" xmlns:v="urn:schemas-microsoft-com:vml" xmlns:o="urn:schemas-microsoft-com:office:office" xmlns="" val="SMDATA_13_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"/>
                         </a:ext>
                       </a:extLst>
                     </pic:cNvPicPr>
@@ -11084,7 +11090,7 @@
                       <a:picLocks noChangeAspect="1"/>
                       <a:extLst>
                         <a:ext uri="smNativeData">
-                          <sm:smNativeData xmlns="" xmlns:o="urn:schemas-microsoft-com:office:office" xmlns:v="urn:schemas-microsoft-com:vml" xmlns:w10="urn:schemas-microsoft-com:office:word" xmlns:w="http://schemas.openxmlformats.org/wordprocessingml/2006/main" xmlns:sm="smNativeData" val="SMDATA_13_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"/>
+                          <sm:smNativeData xmlns:sm="smNativeData" xmlns:w="http://schemas.openxmlformats.org/wordprocessingml/2006/main" xmlns:w10="urn:schemas-microsoft-com:office:word" xmlns:v="urn:schemas-microsoft-com:vml" xmlns:o="urn:schemas-microsoft-com:office:office" xmlns="" val="SMDATA_13_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"/>
                         </a:ext>
                       </a:extLst>
                     </pic:cNvPicPr>
@@ -11199,7 +11205,7 @@
                       <a:picLocks noChangeAspect="1"/>
                       <a:extLst>
                         <a:ext uri="smNativeData">
-                          <sm:smNativeData xmlns="" xmlns:o="urn:schemas-microsoft-com:office:office" xmlns:v="urn:schemas-microsoft-com:vml" xmlns:w10="urn:schemas-microsoft-com:office:word" xmlns:w="http://schemas.openxmlformats.org/wordprocessingml/2006/main" xmlns:sm="smNativeData" val="SMDATA_13_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"/>
+                          <sm:smNativeData xmlns:sm="smNativeData" xmlns:w="http://schemas.openxmlformats.org/wordprocessingml/2006/main" xmlns:w10="urn:schemas-microsoft-com:office:word" xmlns:v="urn:schemas-microsoft-com:vml" xmlns:o="urn:schemas-microsoft-com:office:office" xmlns="" val="SMDATA_13_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"/>
                         </a:ext>
                       </a:extLst>
                     </pic:cNvPicPr>
@@ -11454,7 +11460,7 @@
                       <a:picLocks noChangeAspect="1"/>
                       <a:extLst>
                         <a:ext uri="smNativeData">
-                          <sm:smNativeData xmlns="" xmlns:o="urn:schemas-microsoft-com:office:office" xmlns:v="urn:schemas-microsoft-com:vml" xmlns:w10="urn:schemas-microsoft-com:office:word" xmlns:w="http://schemas.openxmlformats.org/wordprocessingml/2006/main" xmlns:sm="smNativeData" val="SMDATA_13_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"/>
+                          <sm:smNativeData xmlns:sm="smNativeData" xmlns:w="http://schemas.openxmlformats.org/wordprocessingml/2006/main" xmlns:w10="urn:schemas-microsoft-com:office:word" xmlns:v="urn:schemas-microsoft-com:vml" xmlns:o="urn:schemas-microsoft-com:office:office" xmlns="" val="SMDATA_13_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"/>
                         </a:ext>
                       </a:extLst>
                     </pic:cNvPicPr>
@@ -11527,7 +11533,7 @@
                       <a:picLocks noChangeAspect="1"/>
                       <a:extLst>
                         <a:ext uri="smNativeData">
-                          <sm:smNativeData xmlns="" xmlns:o="urn:schemas-microsoft-com:office:office" xmlns:v="urn:schemas-microsoft-com:vml" xmlns:w10="urn:schemas-microsoft-com:office:word" xmlns:w="http://schemas.openxmlformats.org/wordprocessingml/2006/main" xmlns:sm="smNativeData" val="SMDATA_13_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"/>
+                          <sm:smNativeData xmlns:sm="smNativeData" xmlns:w="http://schemas.openxmlformats.org/wordprocessingml/2006/main" xmlns:w10="urn:schemas-microsoft-com:office:word" xmlns:v="urn:schemas-microsoft-com:vml" xmlns:o="urn:schemas-microsoft-com:office:office" xmlns="" val="SMDATA_13_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"/>
                         </a:ext>
                       </a:extLst>
                     </pic:cNvPicPr>
@@ -11658,7 +11664,7 @@
                       <a:picLocks noChangeAspect="1"/>
                       <a:extLst>
                         <a:ext uri="smNativeData">
-                          <sm:smNativeData xmlns="" xmlns:o="urn:schemas-microsoft-com:office:office" xmlns:v="urn:schemas-microsoft-com:vml" xmlns:w10="urn:schemas-microsoft-com:office:word" xmlns:w="http://schemas.openxmlformats.org/wordprocessingml/2006/main" xmlns:sm="smNativeData" val="SMDATA_13_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"/>
+                          <sm:smNativeData xmlns:sm="smNativeData" xmlns:w="http://schemas.openxmlformats.org/wordprocessingml/2006/main" xmlns:w10="urn:schemas-microsoft-com:office:word" xmlns:v="urn:schemas-microsoft-com:vml" xmlns:o="urn:schemas-microsoft-com:office:office" xmlns="" val="SMDATA_13_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"/>
                         </a:ext>
                       </a:extLst>
                     </pic:cNvPicPr>
@@ -11774,7 +11780,7 @@
                       <a:picLocks noChangeAspect="1"/>
                       <a:extLst>
                         <a:ext uri="smNativeData">
-                          <sm:smNativeData xmlns="" xmlns:o="urn:schemas-microsoft-com:office:office" xmlns:v="urn:schemas-microsoft-com:vml" xmlns:w10="urn:schemas-microsoft-com:office:word" xmlns:w="http://schemas.openxmlformats.org/wordprocessingml/2006/main" xmlns:sm="smNativeData" val="SMDATA_13_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"/>
+                          <sm:smNativeData xmlns:sm="smNativeData" xmlns:w="http://schemas.openxmlformats.org/wordprocessingml/2006/main" xmlns:w10="urn:schemas-microsoft-com:office:word" xmlns:v="urn:schemas-microsoft-com:vml" xmlns:o="urn:schemas-microsoft-com:office:office" xmlns="" val="SMDATA_13_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"/>
                         </a:ext>
                       </a:extLst>
                     </pic:cNvPicPr>
@@ -11940,7 +11946,7 @@
                       <a:picLocks noChangeAspect="1"/>
                       <a:extLst>
                         <a:ext uri="smNativeData">
-                          <sm:smNativeData xmlns="" xmlns:o="urn:schemas-microsoft-com:office:office" xmlns:v="urn:schemas-microsoft-com:vml" xmlns:w10="urn:schemas-microsoft-com:office:word" xmlns:w="http://schemas.openxmlformats.org/wordprocessingml/2006/main" xmlns:sm="smNativeData" val="SMDATA_13_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"/>
+                          <sm:smNativeData xmlns:sm="smNativeData" xmlns:w="http://schemas.openxmlformats.org/wordprocessingml/2006/main" xmlns:w10="urn:schemas-microsoft-com:office:word" xmlns:v="urn:schemas-microsoft-com:vml" xmlns:o="urn:schemas-microsoft-com:office:office" xmlns="" val="SMDATA_13_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"/>
                         </a:ext>
                       </a:extLst>
                     </pic:cNvPicPr>
@@ -12214,7 +12220,7 @@
                       <a:picLocks noChangeAspect="1"/>
                       <a:extLst>
                         <a:ext uri="smNativeData">
-                          <sm:smNativeData xmlns="" xmlns:o="urn:schemas-microsoft-com:office:office" xmlns:v="urn:schemas-microsoft-com:vml" xmlns:w10="urn:schemas-microsoft-com:office:word" xmlns:w="http://schemas.openxmlformats.org/wordprocessingml/2006/main" xmlns:sm="smNativeData" val="SMDATA_13_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"/>
+                          <sm:smNativeData xmlns:sm="smNativeData" xmlns:w="http://schemas.openxmlformats.org/wordprocessingml/2006/main" xmlns:w10="urn:schemas-microsoft-com:office:word" xmlns:v="urn:schemas-microsoft-com:vml" xmlns:o="urn:schemas-microsoft-com:office:office" xmlns="" val="SMDATA_13_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"/>
                         </a:ext>
                       </a:extLst>
                     </pic:cNvPicPr>
@@ -12322,7 +12328,7 @@
                       <a:picLocks noChangeAspect="1"/>
                       <a:extLst>
                         <a:ext uri="smNativeData">
-                          <sm:smNativeData xmlns="" xmlns:o="urn:schemas-microsoft-com:office:office" xmlns:v="urn:schemas-microsoft-com:vml" xmlns:w10="urn:schemas-microsoft-com:office:word" xmlns:w="http://schemas.openxmlformats.org/wordprocessingml/2006/main" xmlns:sm="smNativeData" val="SMDATA_13_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"/>
+                          <sm:smNativeData xmlns:sm="smNativeData" xmlns:w="http://schemas.openxmlformats.org/wordprocessingml/2006/main" xmlns:w10="urn:schemas-microsoft-com:office:word" xmlns:v="urn:schemas-microsoft-com:vml" xmlns:o="urn:schemas-microsoft-com:office:office" xmlns="" val="SMDATA_13_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"/>
                         </a:ext>
                       </a:extLst>
                     </pic:cNvPicPr>
@@ -12396,7 +12402,7 @@
                       <a:picLocks noChangeAspect="1"/>
                       <a:extLst>
                         <a:ext uri="smNativeData">
-                          <sm:smNativeData xmlns="" xmlns:o="urn:schemas-microsoft-com:office:office" xmlns:v="urn:schemas-microsoft-com:vml" xmlns:w10="urn:schemas-microsoft-com:office:word" xmlns:w="http://schemas.openxmlformats.org/wordprocessingml/2006/main" xmlns:sm="smNativeData" val="SMDATA_13_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"/>
+                          <sm:smNativeData xmlns:sm="smNativeData" xmlns:w="http://schemas.openxmlformats.org/wordprocessingml/2006/main" xmlns:w10="urn:schemas-microsoft-com:office:word" xmlns:v="urn:schemas-microsoft-com:vml" xmlns:o="urn:schemas-microsoft-com:office:office" xmlns="" val="SMDATA_13_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"/>
                         </a:ext>
                       </a:extLst>
                     </pic:cNvPicPr>
@@ -12461,7 +12467,7 @@
                       <a:picLocks noChangeAspect="1"/>
                       <a:extLst>
                         <a:ext uri="smNativeData">
-                          <sm:smNativeData xmlns="" xmlns:o="urn:schemas-microsoft-com:office:office" xmlns:v="urn:schemas-microsoft-com:vml" xmlns:w10="urn:schemas-microsoft-com:office:word" xmlns:w="http://schemas.openxmlformats.org/wordprocessingml/2006/main" xmlns:sm="smNativeData" val="SMDATA_13_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"/>
+                          <sm:smNativeData xmlns:sm="smNativeData" xmlns:w="http://schemas.openxmlformats.org/wordprocessingml/2006/main" xmlns:w10="urn:schemas-microsoft-com:office:word" xmlns:v="urn:schemas-microsoft-com:vml" xmlns:o="urn:schemas-microsoft-com:office:office" xmlns="" val="SMDATA_13_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"/>
                         </a:ext>
                       </a:extLst>
                     </pic:cNvPicPr>
@@ -12547,7 +12553,7 @@
                       <a:picLocks noChangeAspect="1"/>
                       <a:extLst>
                         <a:ext uri="smNativeData">
-                          <sm:smNativeData xmlns="" xmlns:o="urn:schemas-microsoft-com:office:office" xmlns:v="urn:schemas-microsoft-com:vml" xmlns:w10="urn:schemas-microsoft-com:office:word" xmlns:w="http://schemas.openxmlformats.org/wordprocessingml/2006/main" xmlns:sm="smNativeData" val="SMDATA_13_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"/>
+                          <sm:smNativeData xmlns:sm="smNativeData" xmlns:w="http://schemas.openxmlformats.org/wordprocessingml/2006/main" xmlns:w10="urn:schemas-microsoft-com:office:word" xmlns:v="urn:schemas-microsoft-com:vml" xmlns:o="urn:schemas-microsoft-com:office:office" xmlns="" val="SMDATA_13_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"/>
                         </a:ext>
                       </a:extLst>
                     </pic:cNvPicPr>
@@ -12648,7 +12654,7 @@
                       <a:picLocks noChangeAspect="1"/>
                       <a:extLst>
                         <a:ext uri="smNativeData">
-                          <sm:smNativeData xmlns="" xmlns:o="urn:schemas-microsoft-com:office:office" xmlns:v="urn:schemas-microsoft-com:vml" xmlns:w10="urn:schemas-microsoft-com:office:word" xmlns:w="http://schemas.openxmlformats.org/wordprocessingml/2006/main" xmlns:sm="smNativeData" val="SMDATA_13_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"/>
+                          <sm:smNativeData xmlns:sm="smNativeData" xmlns:w="http://schemas.openxmlformats.org/wordprocessingml/2006/main" xmlns:w10="urn:schemas-microsoft-com:office:word" xmlns:v="urn:schemas-microsoft-com:vml" xmlns:o="urn:schemas-microsoft-com:office:office" xmlns="" val="SMDATA_13_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"/>
                         </a:ext>
                       </a:extLst>
                     </pic:cNvPicPr>
@@ -12766,7 +12772,7 @@
                       <a:picLocks noChangeAspect="1"/>
                       <a:extLst>
                         <a:ext uri="smNativeData">
-                          <sm:smNativeData xmlns="" xmlns:o="urn:schemas-microsoft-com:office:office" xmlns:v="urn:schemas-microsoft-com:vml" xmlns:w10="urn:schemas-microsoft-com:office:word" xmlns:w="http://schemas.openxmlformats.org/wordprocessingml/2006/main" xmlns:sm="smNativeData" val="SMDATA_13_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"/>
+                          <sm:smNativeData xmlns:sm="smNativeData" xmlns:w="http://schemas.openxmlformats.org/wordprocessingml/2006/main" xmlns:w10="urn:schemas-microsoft-com:office:word" xmlns:v="urn:schemas-microsoft-com:vml" xmlns:o="urn:schemas-microsoft-com:office:office" xmlns="" val="SMDATA_13_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"/>
                         </a:ext>
                       </a:extLst>
                     </pic:cNvPicPr>
@@ -12880,7 +12886,7 @@
                       <a:picLocks noChangeAspect="1"/>
                       <a:extLst>
                         <a:ext uri="smNativeData">
-                          <sm:smNativeData xmlns="" xmlns:o="urn:schemas-microsoft-com:office:office" xmlns:v="urn:schemas-microsoft-com:vml" xmlns:w10="urn:schemas-microsoft-com:office:word" xmlns:w="http://schemas.openxmlformats.org/wordprocessingml/2006/main" xmlns:sm="smNativeData" val="SMDATA_13_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"/>
+                          <sm:smNativeData xmlns:sm="smNativeData" xmlns:w="http://schemas.openxmlformats.org/wordprocessingml/2006/main" xmlns:w10="urn:schemas-microsoft-com:office:word" xmlns:v="urn:schemas-microsoft-com:vml" xmlns:o="urn:schemas-microsoft-com:office:office" xmlns="" val="SMDATA_13_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"/>
                         </a:ext>
                       </a:extLst>
                     </pic:cNvPicPr>
@@ -12993,7 +12999,7 @@
                       <a:picLocks noChangeAspect="1"/>
                       <a:extLst>
                         <a:ext uri="smNativeData">
-                          <sm:smNativeData xmlns="" xmlns:o="urn:schemas-microsoft-com:office:office" xmlns:v="urn:schemas-microsoft-com:vml" xmlns:w10="urn:schemas-microsoft-com:office:word" xmlns:w="http://schemas.openxmlformats.org/wordprocessingml/2006/main" xmlns:sm="smNativeData" val="SMDATA_13_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"/>
+                          <sm:smNativeData xmlns:sm="smNativeData" xmlns:w="http://schemas.openxmlformats.org/wordprocessingml/2006/main" xmlns:w10="urn:schemas-microsoft-com:office:word" xmlns:v="urn:schemas-microsoft-com:vml" xmlns:o="urn:schemas-microsoft-com:office:office" xmlns="" val="SMDATA_13_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"/>
                         </a:ext>
                       </a:extLst>
                     </pic:cNvPicPr>
@@ -13159,7 +13165,7 @@
                       <a:picLocks noChangeAspect="1"/>
                       <a:extLst>
                         <a:ext uri="smNativeData">
-                          <sm:smNativeData xmlns="" xmlns:o="urn:schemas-microsoft-com:office:office" xmlns:v="urn:schemas-microsoft-com:vml" xmlns:w10="urn:schemas-microsoft-com:office:word" xmlns:w="http://schemas.openxmlformats.org/wordprocessingml/2006/main" xmlns:sm="smNativeData" val="SMDATA_13_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"/>
+                          <sm:smNativeData xmlns:sm="smNativeData" xmlns:w="http://schemas.openxmlformats.org/wordprocessingml/2006/main" xmlns:w10="urn:schemas-microsoft-com:office:word" xmlns:v="urn:schemas-microsoft-com:vml" xmlns:o="urn:schemas-microsoft-com:office:office" xmlns="" val="SMDATA_13_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"/>
                         </a:ext>
                       </a:extLst>
                     </pic:cNvPicPr>
@@ -13239,7 +13245,7 @@
                       <a:picLocks noChangeAspect="1"/>
                       <a:extLst>
                         <a:ext uri="smNativeData">
-                          <sm:smNativeData xmlns="" xmlns:o="urn:schemas-microsoft-com:office:office" xmlns:v="urn:schemas-microsoft-com:vml" xmlns:w10="urn:schemas-microsoft-com:office:word" xmlns:w="http://schemas.openxmlformats.org/wordprocessingml/2006/main" xmlns:sm="smNativeData" val="SMDATA_13_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"/>
+                          <sm:smNativeData xmlns:sm="smNativeData" xmlns:w="http://schemas.openxmlformats.org/wordprocessingml/2006/main" xmlns:w10="urn:schemas-microsoft-com:office:word" xmlns:v="urn:schemas-microsoft-com:vml" xmlns:o="urn:schemas-microsoft-com:office:office" xmlns="" val="SMDATA_13_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"/>
                         </a:ext>
                       </a:extLst>
                     </pic:cNvPicPr>
@@ -13324,7 +13330,7 @@
                       <a:picLocks noChangeAspect="1"/>
                       <a:extLst>
                         <a:ext uri="smNativeData">
-                          <sm:smNativeData xmlns="" xmlns:o="urn:schemas-microsoft-com:office:office" xmlns:v="urn:schemas-microsoft-com:vml" xmlns:w10="urn:schemas-microsoft-com:office:word" xmlns:w="http://schemas.openxmlformats.org/wordprocessingml/2006/main" xmlns:sm="smNativeData" val="SMDATA_13_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"/>
+                          <sm:smNativeData xmlns:sm="smNativeData" xmlns:w="http://schemas.openxmlformats.org/wordprocessingml/2006/main" xmlns:w10="urn:schemas-microsoft-com:office:word" xmlns:v="urn:schemas-microsoft-com:vml" xmlns:o="urn:schemas-microsoft-com:office:office" xmlns="" val="SMDATA_13_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"/>
                         </a:ext>
                       </a:extLst>
                     </pic:cNvPicPr>
@@ -13425,7 +13431,7 @@
                       <a:picLocks noChangeAspect="1"/>
                       <a:extLst>
                         <a:ext uri="smNativeData">
-                          <sm:smNativeData xmlns="" xmlns:o="urn:schemas-microsoft-com:office:office" xmlns:v="urn:schemas-microsoft-com:vml" xmlns:w10="urn:schemas-microsoft-com:office:word" xmlns:w="http://schemas.openxmlformats.org/wordprocessingml/2006/main" xmlns:sm="smNativeData" val="SMDATA_13_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"/>
+                          <sm:smNativeData xmlns:sm="smNativeData" xmlns:w="http://schemas.openxmlformats.org/wordprocessingml/2006/main" xmlns:w10="urn:schemas-microsoft-com:office:word" xmlns:v="urn:schemas-microsoft-com:vml" xmlns:o="urn:schemas-microsoft-com:office:office" xmlns="" val="SMDATA_13_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"/>
                         </a:ext>
                       </a:extLst>
                     </pic:cNvPicPr>
@@ -13505,7 +13511,7 @@
                       <a:picLocks noChangeAspect="1"/>
                       <a:extLst>
                         <a:ext uri="smNativeData">
-                          <sm:smNativeData xmlns="" xmlns:o="urn:schemas-microsoft-com:office:office" xmlns:v="urn:schemas-microsoft-com:vml" xmlns:w10="urn:schemas-microsoft-com:office:word" xmlns:w="http://schemas.openxmlformats.org/wordprocessingml/2006/main" xmlns:sm="smNativeData" val="SMDATA_13_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"/>
+                          <sm:smNativeData xmlns:sm="smNativeData" xmlns:w="http://schemas.openxmlformats.org/wordprocessingml/2006/main" xmlns:w10="urn:schemas-microsoft-com:office:word" xmlns:v="urn:schemas-microsoft-com:vml" xmlns:o="urn:schemas-microsoft-com:office:office" xmlns="" val="SMDATA_13_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"/>
                         </a:ext>
                       </a:extLst>
                     </pic:cNvPicPr>
@@ -13591,7 +13597,7 @@
                       <a:picLocks noChangeAspect="1"/>
                       <a:extLst>
                         <a:ext uri="smNativeData">
-                          <sm:smNativeData xmlns="" xmlns:o="urn:schemas-microsoft-com:office:office" xmlns:v="urn:schemas-microsoft-com:vml" xmlns:w10="urn:schemas-microsoft-com:office:word" xmlns:w="http://schemas.openxmlformats.org/wordprocessingml/2006/main" xmlns:sm="smNativeData" val="SMDATA_13_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"/>
+                          <sm:smNativeData xmlns:sm="smNativeData" xmlns:w="http://schemas.openxmlformats.org/wordprocessingml/2006/main" xmlns:w10="urn:schemas-microsoft-com:office:word" xmlns:v="urn:schemas-microsoft-com:vml" xmlns:o="urn:schemas-microsoft-com:office:office" xmlns="" val="SMDATA_13_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"/>
                         </a:ext>
                       </a:extLst>
                     </pic:cNvPicPr>
@@ -13713,7 +13719,7 @@
                       <a:picLocks noChangeAspect="1"/>
                       <a:extLst>
                         <a:ext uri="smNativeData">
-                          <sm:smNativeData xmlns="" xmlns:o="urn:schemas-microsoft-com:office:office" xmlns:v="urn:schemas-microsoft-com:vml" xmlns:w10="urn:schemas-microsoft-com:office:word" xmlns:w="http://schemas.openxmlformats.org/wordprocessingml/2006/main" xmlns:sm="smNativeData" val="SMDATA_13_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"/>
+                          <sm:smNativeData xmlns:sm="smNativeData" xmlns:w="http://schemas.openxmlformats.org/wordprocessingml/2006/main" xmlns:w10="urn:schemas-microsoft-com:office:word" xmlns:v="urn:schemas-microsoft-com:vml" xmlns:o="urn:schemas-microsoft-com:office:office" xmlns="" val="SMDATA_13_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"/>
                         </a:ext>
                       </a:extLst>
                     </pic:cNvPicPr>
@@ -13840,7 +13846,7 @@
                       <a:picLocks noChangeAspect="1"/>
                       <a:extLst>
                         <a:ext uri="smNativeData">
-                          <sm:smNativeData xmlns="" xmlns:o="urn:schemas-microsoft-com:office:office" xmlns:v="urn:schemas-microsoft-com:vml" xmlns:w10="urn:schemas-microsoft-com:office:word" xmlns:w="http://schemas.openxmlformats.org/wordprocessingml/2006/main" xmlns:sm="smNativeData" val="SMDATA_13_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"/>
+                          <sm:smNativeData xmlns:sm="smNativeData" xmlns:w="http://schemas.openxmlformats.org/wordprocessingml/2006/main" xmlns:w10="urn:schemas-microsoft-com:office:word" xmlns:v="urn:schemas-microsoft-com:vml" xmlns:o="urn:schemas-microsoft-com:office:office" xmlns="" val="SMDATA_13_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"/>
                         </a:ext>
                       </a:extLst>
                     </pic:cNvPicPr>
@@ -14097,7 +14103,7 @@
                       <a:picLocks noChangeAspect="1"/>
                       <a:extLst>
                         <a:ext uri="smNativeData">
-                          <sm:smNativeData xmlns="" xmlns:o="urn:schemas-microsoft-com:office:office" xmlns:v="urn:schemas-microsoft-com:vml" xmlns:w10="urn:schemas-microsoft-com:office:word" xmlns:w="http://schemas.openxmlformats.org/wordprocessingml/2006/main" xmlns:sm="smNativeData" val="SMDATA_13_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"/>
+                          <sm:smNativeData xmlns:sm="smNativeData" xmlns:w="http://schemas.openxmlformats.org/wordprocessingml/2006/main" xmlns:w10="urn:schemas-microsoft-com:office:word" xmlns:v="urn:schemas-microsoft-com:vml" xmlns:o="urn:schemas-microsoft-com:office:office" xmlns="" val="SMDATA_13_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"/>
                         </a:ext>
                       </a:extLst>
                     </pic:cNvPicPr>
@@ -14206,7 +14212,7 @@
                       <a:picLocks noChangeAspect="1"/>
                       <a:extLst>
                         <a:ext uri="smNativeData">
-                          <sm:smNativeData xmlns="" xmlns:o="urn:schemas-microsoft-com:office:office" xmlns:v="urn:schemas-microsoft-com:vml" xmlns:w10="urn:schemas-microsoft-com:office:word" xmlns:w="http://schemas.openxmlformats.org/wordprocessingml/2006/main" xmlns:sm="smNativeData" val="SMDATA_13_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"/>
+                          <sm:smNativeData xmlns:sm="smNativeData" xmlns:w="http://schemas.openxmlformats.org/wordprocessingml/2006/main" xmlns:w10="urn:schemas-microsoft-com:office:word" xmlns:v="urn:schemas-microsoft-com:vml" xmlns:o="urn:schemas-microsoft-com:office:office" xmlns="" val="SMDATA_13_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"/>
                         </a:ext>
                       </a:extLst>
                     </pic:cNvPicPr>
@@ -14335,7 +14341,7 @@
                       <a:picLocks noChangeAspect="1"/>
                       <a:extLst>
                         <a:ext uri="smNativeData">
-                          <sm:smNativeData xmlns="" xmlns:o="urn:schemas-microsoft-com:office:office" xmlns:v="urn:schemas-microsoft-com:vml" xmlns:w10="urn:schemas-microsoft-com:office:word" xmlns:w="http://schemas.openxmlformats.org/wordprocessingml/2006/main" xmlns:sm="smNativeData" val="SMDATA_13_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"/>
+                          <sm:smNativeData xmlns:sm="smNativeData" xmlns:w="http://schemas.openxmlformats.org/wordprocessingml/2006/main" xmlns:w10="urn:schemas-microsoft-com:office:word" xmlns:v="urn:schemas-microsoft-com:vml" xmlns:o="urn:schemas-microsoft-com:office:office" xmlns="" val="SMDATA_13_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"/>
                         </a:ext>
                       </a:extLst>
                     </pic:cNvPicPr>
@@ -14506,7 +14512,7 @@
                       <a:picLocks noChangeAspect="1"/>
                       <a:extLst>
                         <a:ext uri="smNativeData">
-                          <sm:smNativeData xmlns="" xmlns:o="urn:schemas-microsoft-com:office:office" xmlns:v="urn:schemas-microsoft-com:vml" xmlns:w10="urn:schemas-microsoft-com:office:word" xmlns:w="http://schemas.openxmlformats.org/wordprocessingml/2006/main" xmlns:sm="smNativeData" val="SMDATA_13_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"/>
+                          <sm:smNativeData xmlns:sm="smNativeData" xmlns:w="http://schemas.openxmlformats.org/wordprocessingml/2006/main" xmlns:w10="urn:schemas-microsoft-com:office:word" xmlns:v="urn:schemas-microsoft-com:vml" xmlns:o="urn:schemas-microsoft-com:office:office" xmlns="" val="SMDATA_13_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"/>
                         </a:ext>
                       </a:extLst>
                     </pic:cNvPicPr>
@@ -14592,7 +14598,7 @@
                       <a:picLocks noChangeAspect="1"/>
                       <a:extLst>
                         <a:ext uri="smNativeData">
-                          <sm:smNativeData xmlns="" xmlns:o="urn:schemas-microsoft-com:office:office" xmlns:v="urn:schemas-microsoft-com:vml" xmlns:w10="urn:schemas-microsoft-com:office:word" xmlns:w="http://schemas.openxmlformats.org/wordprocessingml/2006/main" xmlns:sm="smNativeData" val="SMDATA_13_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"/>
+                          <sm:smNativeData xmlns:sm="smNativeData" xmlns:w="http://schemas.openxmlformats.org/wordprocessingml/2006/main" xmlns:w10="urn:schemas-microsoft-com:office:word" xmlns:v="urn:schemas-microsoft-com:vml" xmlns:o="urn:schemas-microsoft-com:office:office" xmlns="" val="SMDATA_13_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"/>
                         </a:ext>
                       </a:extLst>
                     </pic:cNvPicPr>
@@ -14759,7 +14765,7 @@
                       <a:picLocks noChangeAspect="1"/>
                       <a:extLst>
                         <a:ext uri="smNativeData">
-                          <sm:smNativeData xmlns="" xmlns:o="urn:schemas-microsoft-com:office:office" xmlns:v="urn:schemas-microsoft-com:vml" xmlns:w10="urn:schemas-microsoft-com:office:word" xmlns:w="http://schemas.openxmlformats.org/wordprocessingml/2006/main" xmlns:sm="smNativeData" val="SMDATA_13_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"/>
+                          <sm:smNativeData xmlns:sm="smNativeData" xmlns:w="http://schemas.openxmlformats.org/wordprocessingml/2006/main" xmlns:w10="urn:schemas-microsoft-com:office:word" xmlns:v="urn:schemas-microsoft-com:vml" xmlns:o="urn:schemas-microsoft-com:office:office" xmlns="" val="SMDATA_13_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"/>
                         </a:ext>
                       </a:extLst>
                     </pic:cNvPicPr>
@@ -14896,7 +14902,7 @@
                       <a:picLocks noChangeAspect="1"/>
                       <a:extLst>
                         <a:ext uri="smNativeData">
-                          <sm:smNativeData xmlns="" xmlns:o="urn:schemas-microsoft-com:office:office" xmlns:v="urn:schemas-microsoft-com:vml" xmlns:w10="urn:schemas-microsoft-com:office:word" xmlns:w="http://schemas.openxmlformats.org/wordprocessingml/2006/main" xmlns:sm="smNativeData" val="SMDATA_13_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"/>
+                          <sm:smNativeData xmlns:sm="smNativeData" xmlns:w="http://schemas.openxmlformats.org/wordprocessingml/2006/main" xmlns:w10="urn:schemas-microsoft-com:office:word" xmlns:v="urn:schemas-microsoft-com:vml" xmlns:o="urn:schemas-microsoft-com:office:office" xmlns="" val="SMDATA_13_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"/>
                         </a:ext>
                       </a:extLst>
                     </pic:cNvPicPr>
@@ -15512,7 +15518,7 @@
                       <a:picLocks noChangeAspect="1"/>
                       <a:extLst>
                         <a:ext uri="smNativeData">
-                          <sm:smNativeData xmlns="" xmlns:o="urn:schemas-microsoft-com:office:office" xmlns:v="urn:schemas-microsoft-com:vml" xmlns:w10="urn:schemas-microsoft-com:office:word" xmlns:w="http://schemas.openxmlformats.org/wordprocessingml/2006/main" xmlns:sm="smNativeData" val="SMDATA_13_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"/>
+                          <sm:smNativeData xmlns:sm="smNativeData" xmlns:w="http://schemas.openxmlformats.org/wordprocessingml/2006/main" xmlns:w10="urn:schemas-microsoft-com:office:word" xmlns:v="urn:schemas-microsoft-com:vml" xmlns:o="urn:schemas-microsoft-com:office:office" xmlns="" val="SMDATA_13_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"/>
                         </a:ext>
                       </a:extLst>
                     </pic:cNvPicPr>
@@ -15628,7 +15634,7 @@
                       <a:picLocks noChangeAspect="1"/>
                       <a:extLst>
                         <a:ext uri="smNativeData">
-                          <sm:smNativeData xmlns="" xmlns:o="urn:schemas-microsoft-com:office:office" xmlns:v="urn:schemas-microsoft-com:vml" xmlns:w10="urn:schemas-microsoft-com:office:word" xmlns:w="http://schemas.openxmlformats.org/wordprocessingml/2006/main" xmlns:sm="smNativeData" val="SMDATA_13_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"/>
+                          <sm:smNativeData xmlns:sm="smNativeData" xmlns:w="http://schemas.openxmlformats.org/wordprocessingml/2006/main" xmlns:w10="urn:schemas-microsoft-com:office:word" xmlns:v="urn:schemas-microsoft-com:vml" xmlns:o="urn:schemas-microsoft-com:office:office" xmlns="" val="SMDATA_13_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"/>
                         </a:ext>
                       </a:extLst>
                     </pic:cNvPicPr>
@@ -15757,7 +15763,7 @@
                       <a:picLocks noChangeAspect="1"/>
                       <a:extLst>
                         <a:ext uri="smNativeData">
-                          <sm:smNativeData xmlns="" xmlns:o="urn:schemas-microsoft-com:office:office" xmlns:v="urn:schemas-microsoft-com:vml" xmlns:w10="urn:schemas-microsoft-com:office:word" xmlns:w="http://schemas.openxmlformats.org/wordprocessingml/2006/main" xmlns:sm="smNativeData" val="SMDATA_13_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"/>
+                          <sm:smNativeData xmlns:sm="smNativeData" xmlns:w="http://schemas.openxmlformats.org/wordprocessingml/2006/main" xmlns:w10="urn:schemas-microsoft-com:office:word" xmlns:v="urn:schemas-microsoft-com:vml" xmlns:o="urn:schemas-microsoft-com:office:office" xmlns="" val="SMDATA_13_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"/>
                         </a:ext>
                       </a:extLst>
                     </pic:cNvPicPr>
@@ -15916,7 +15922,7 @@
                       <a:picLocks noChangeAspect="1"/>
                       <a:extLst>
                         <a:ext uri="smNativeData">
-                          <sm:smNativeData xmlns="" xmlns:o="urn:schemas-microsoft-com:office:office" xmlns:v="urn:schemas-microsoft-com:vml" xmlns:w10="urn:schemas-microsoft-com:office:word" xmlns:w="http://schemas.openxmlformats.org/wordprocessingml/2006/main" xmlns:sm="smNativeData" val="SMDATA_13_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"/>
+                          <sm:smNativeData xmlns:sm="smNativeData" xmlns:w="http://schemas.openxmlformats.org/wordprocessingml/2006/main" xmlns:w10="urn:schemas-microsoft-com:office:word" xmlns:v="urn:schemas-microsoft-com:vml" xmlns:o="urn:schemas-microsoft-com:office:office" xmlns="" val="SMDATA_13_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"/>
                         </a:ext>
                       </a:extLst>
                     </pic:cNvPicPr>
@@ -16073,7 +16079,7 @@
                       <a:picLocks noChangeAspect="1"/>
                       <a:extLst>
                         <a:ext uri="smNativeData">
-                          <sm:smNativeData xmlns="" xmlns:o="urn:schemas-microsoft-com:office:office" xmlns:v="urn:schemas-microsoft-com:vml" xmlns:w10="urn:schemas-microsoft-com:office:word" xmlns:w="http://schemas.openxmlformats.org/wordprocessingml/2006/main" xmlns:sm="smNativeData" val="SMDATA_13_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"/>
+                          <sm:smNativeData xmlns:sm="smNativeData" xmlns:w="http://schemas.openxmlformats.org/wordprocessingml/2006/main" xmlns:w10="urn:schemas-microsoft-com:office:word" xmlns:v="urn:schemas-microsoft-com:vml" xmlns:o="urn:schemas-microsoft-com:office:office" xmlns="" val="SMDATA_13_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"/>
                         </a:ext>
                       </a:extLst>
                     </pic:cNvPicPr>
@@ -16250,7 +16256,7 @@
                       <a:picLocks noChangeAspect="1"/>
                       <a:extLst>
                         <a:ext uri="smNativeData">
-                          <sm:smNativeData xmlns="" xmlns:o="urn:schemas-microsoft-com:office:office" xmlns:v="urn:schemas-microsoft-com:vml" xmlns:w10="urn:schemas-microsoft-com:office:word" xmlns:w="http://schemas.openxmlformats.org/wordprocessingml/2006/main" xmlns:sm="smNativeData" val="SMDATA_13_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"/>
+                          <sm:smNativeData xmlns:sm="smNativeData" xmlns:w="http://schemas.openxmlformats.org/wordprocessingml/2006/main" xmlns:w10="urn:schemas-microsoft-com:office:word" xmlns:v="urn:schemas-microsoft-com:vml" xmlns:o="urn:schemas-microsoft-com:office:office" xmlns="" val="SMDATA_13_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"/>
                         </a:ext>
                       </a:extLst>
                     </pic:cNvPicPr>
@@ -16410,7 +16416,7 @@
                       <a:picLocks noChangeAspect="1"/>
                       <a:extLst>
                         <a:ext uri="smNativeData">
-                          <sm:smNativeData xmlns="" xmlns:o="urn:schemas-microsoft-com:office:office" xmlns:v="urn:schemas-microsoft-com:vml" xmlns:w10="urn:schemas-microsoft-com:office:word" xmlns:w="http://schemas.openxmlformats.org/wordprocessingml/2006/main" xmlns:sm="smNativeData" val="SMDATA_13_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"/>
+                          <sm:smNativeData xmlns:sm="smNativeData" xmlns:w="http://schemas.openxmlformats.org/wordprocessingml/2006/main" xmlns:w10="urn:schemas-microsoft-com:office:word" xmlns:v="urn:schemas-microsoft-com:vml" xmlns:o="urn:schemas-microsoft-com:office:office" xmlns="" val="SMDATA_13_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"/>
                         </a:ext>
                       </a:extLst>
                     </pic:cNvPicPr>
@@ -16730,7 +16736,7 @@
                       <a:picLocks noChangeAspect="1"/>
                       <a:extLst>
                         <a:ext uri="smNativeData">
-                          <sm:smNativeData xmlns="" xmlns:o="urn:schemas-microsoft-com:office:office" xmlns:v="urn:schemas-microsoft-com:vml" xmlns:w10="urn:schemas-microsoft-com:office:word" xmlns:w="http://schemas.openxmlformats.org/wordprocessingml/2006/main" xmlns:sm="smNativeData" val="SMDATA_13_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"/>
+                          <sm:smNativeData xmlns:sm="smNativeData" xmlns:w="http://schemas.openxmlformats.org/wordprocessingml/2006/main" xmlns:w10="urn:schemas-microsoft-com:office:word" xmlns:v="urn:schemas-microsoft-com:vml" xmlns:o="urn:schemas-microsoft-com:office:office" xmlns="" val="SMDATA_13_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"/>
                         </a:ext>
                       </a:extLst>
                     </pic:cNvPicPr>
@@ -17008,7 +17014,7 @@
                       <a:picLocks noChangeAspect="1"/>
                       <a:extLst>
                         <a:ext uri="smNativeData">
-                          <sm:smNativeData xmlns="" xmlns:o="urn:schemas-microsoft-com:office:office" xmlns:v="urn:schemas-microsoft-com:vml" xmlns:w10="urn:schemas-microsoft-com:office:word" xmlns:w="http://schemas.openxmlformats.org/wordprocessingml/2006/main" xmlns:sm="smNativeData" val="SMDATA_13_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"/>
+                          <sm:smNativeData xmlns:sm="smNativeData" xmlns:w="http://schemas.openxmlformats.org/wordprocessingml/2006/main" xmlns:w10="urn:schemas-microsoft-com:office:word" xmlns:v="urn:schemas-microsoft-com:vml" xmlns:o="urn:schemas-microsoft-com:office:office" xmlns="" val="SMDATA_13_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"/>
                         </a:ext>
                       </a:extLst>
                     </pic:cNvPicPr>
@@ -17139,7 +17145,7 @@
                       <a:picLocks noChangeAspect="1"/>
                       <a:extLst>
                         <a:ext uri="smNativeData">
-                          <sm:smNativeData xmlns="" xmlns:o="urn:schemas-microsoft-com:office:office" xmlns:v="urn:schemas-microsoft-com:vml" xmlns:w10="urn:schemas-microsoft-com:office:word" xmlns:w="http://schemas.openxmlformats.org/wordprocessingml/2006/main" xmlns:sm="smNativeData" val="SMDATA_13_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"/>
+                          <sm:smNativeData xmlns:sm="smNativeData" xmlns:w="http://schemas.openxmlformats.org/wordprocessingml/2006/main" xmlns:w10="urn:schemas-microsoft-com:office:word" xmlns:v="urn:schemas-microsoft-com:vml" xmlns:o="urn:schemas-microsoft-com:office:office" xmlns="" val="SMDATA_13_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"/>
                         </a:ext>
                       </a:extLst>
                     </pic:cNvPicPr>
@@ -17263,7 +17269,7 @@
                       <a:picLocks noChangeAspect="1"/>
                       <a:extLst>
                         <a:ext uri="smNativeData">
-                          <sm:smNativeData xmlns="" xmlns:o="urn:schemas-microsoft-com:office:office" xmlns:v="urn:schemas-microsoft-com:vml" xmlns:w10="urn:schemas-microsoft-com:office:word" xmlns:w="http://schemas.openxmlformats.org/wordprocessingml/2006/main" xmlns:sm="smNativeData" val="SMDATA_13_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"/>
+                          <sm:smNativeData xmlns:sm="smNativeData" xmlns:w="http://schemas.openxmlformats.org/wordprocessingml/2006/main" xmlns:w10="urn:schemas-microsoft-com:office:word" xmlns:v="urn:schemas-microsoft-com:vml" xmlns:o="urn:schemas-microsoft-com:office:office" xmlns="" val="SMDATA_13_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"/>
                         </a:ext>
                       </a:extLst>
                     </pic:cNvPicPr>
@@ -17562,7 +17568,7 @@
                       <a:picLocks noChangeAspect="1"/>
                       <a:extLst>
                         <a:ext uri="smNativeData">
-                          <sm:smNativeData xmlns="" xmlns:o="urn:schemas-microsoft-com:office:office" xmlns:v="urn:schemas-microsoft-com:vml" xmlns:w10="urn:schemas-microsoft-com:office:word" xmlns:w="http://schemas.openxmlformats.org/wordprocessingml/2006/main" xmlns:sm="smNativeData" val="SMDATA_13_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"/>
+                          <sm:smNativeData xmlns:sm="smNativeData" xmlns:w="http://schemas.openxmlformats.org/wordprocessingml/2006/main" xmlns:w10="urn:schemas-microsoft-com:office:word" xmlns:v="urn:schemas-microsoft-com:vml" xmlns:o="urn:schemas-microsoft-com:office:office" xmlns="" val="SMDATA_13_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"/>
                         </a:ext>
                       </a:extLst>
                     </pic:cNvPicPr>
@@ -17903,7 +17909,7 @@
                       <a:picLocks noChangeAspect="1"/>
                       <a:extLst>
                         <a:ext uri="smNativeData">
-                          <sm:smNativeData xmlns="" xmlns:o="urn:schemas-microsoft-com:office:office" xmlns:v="urn:schemas-microsoft-com:vml" xmlns:w10="urn:schemas-microsoft-com:office:word" xmlns:w="http://schemas.openxmlformats.org/wordprocessingml/2006/main" xmlns:sm="smNativeData" val="SMDATA_13_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"/>
+                          <sm:smNativeData xmlns:sm="smNativeData" xmlns:w="http://schemas.openxmlformats.org/wordprocessingml/2006/main" xmlns:w10="urn:schemas-microsoft-com:office:word" xmlns:v="urn:schemas-microsoft-com:vml" xmlns:o="urn:schemas-microsoft-com:office:office" xmlns="" val="SMDATA_13_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"/>
                         </a:ext>
                       </a:extLst>
                     </pic:cNvPicPr>
@@ -18154,7 +18160,7 @@
                       <a:picLocks noChangeAspect="1"/>
                       <a:extLst>
                         <a:ext uri="smNativeData">
-                          <sm:smNativeData xmlns="" xmlns:o="urn:schemas-microsoft-com:office:office" xmlns:v="urn:schemas-microsoft-com:vml" xmlns:w10="urn:schemas-microsoft-com:office:word" xmlns:w="http://schemas.openxmlformats.org/wordprocessingml/2006/main" xmlns:sm="smNativeData" val="SMDATA_13_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"/>
+                          <sm:smNativeData xmlns:sm="smNativeData" xmlns:w="http://schemas.openxmlformats.org/wordprocessingml/2006/main" xmlns:w10="urn:schemas-microsoft-com:office:word" xmlns:v="urn:schemas-microsoft-com:vml" xmlns:o="urn:schemas-microsoft-com:office:office" xmlns="" val="SMDATA_13_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"/>
                         </a:ext>
                       </a:extLst>
                     </pic:cNvPicPr>
@@ -19058,7 +19064,7 @@
         <w:rFonts w:ascii="Times New Roman" w:hAnsi="Times New Roman" w:cs="Times New Roman"/>
         <w:noProof/>
       </w:rPr>
-      <w:t>3</w:t>
+      <w:t>10</w:t>
     </w:r>
     <w:r>
       <w:rPr>
@@ -20472,7 +20478,7 @@
 </file>
 
 <file path=customXml/itemProps1.xml><?xml version="1.0" encoding="utf-8"?>
-<ds:datastoreItem xmlns:ds="http://schemas.openxmlformats.org/officeDocument/2006/customXml" ds:itemID="{B2649D52-FE5B-4180-B9FE-9C651F3FFF39}">
+<ds:datastoreItem xmlns:ds="http://schemas.openxmlformats.org/officeDocument/2006/customXml" ds:itemID="{B1114D28-CE39-43C0-8CC5-EA99306F0009}">
   <ds:schemaRefs>
     <ds:schemaRef ds:uri="http://schemas.openxmlformats.org/officeDocument/2006/bibliography"/>
   </ds:schemaRefs>

</xml_diff>